<commit_message>
updated 2.2 with heatmap
</commit_message>
<xml_diff>
--- a/Assignment 1 Report.docx
+++ b/Assignment 1 Report.docx
@@ -267,6 +267,7 @@
         <w:t xml:space="preserve">When checking for minimum and maximum ages of the players, it showed a minimum of -19 then a maximum of 280. A more though search into the data showed that these are the only two impossible values for the Age column. I proceeded to replace them with 19 and 28 respectively as they appear to be typos and not false information. </w:t>
       </w:r>
     </w:p>
+    <w:p/>
     <w:p>
       <w:pPr>
         <w:pStyle w:val="Heading2"/>
@@ -276,7 +277,29 @@
           <w:szCs w:val="24"/>
         </w:rPr>
       </w:pPr>
-    </w:p>
+      <w:r>
+        <w:rPr>
+          <w:rFonts w:asciiTheme="minorHAnsi" w:hAnsiTheme="minorHAnsi" w:cstheme="minorHAnsi"/>
+          <w:sz w:val="24"/>
+          <w:szCs w:val="24"/>
+        </w:rPr>
+        <w:t xml:space="preserve">Error </w:t>
+      </w:r>
+      <w:r>
+        <w:rPr>
+          <w:rFonts w:asciiTheme="minorHAnsi" w:hAnsiTheme="minorHAnsi" w:cstheme="minorHAnsi"/>
+          <w:sz w:val="24"/>
+          <w:szCs w:val="24"/>
+        </w:rPr>
+        <w:t>4 – Redundant white space &amp; others (Team)</w:t>
+      </w:r>
+    </w:p>
+    <w:p>
+      <w:r>
+        <w:t xml:space="preserve">Same actions have been taken on the Teams column to remove redundant white space &amp; capitalisation. But, this time, the Team name had an instance of ‘H0U’ rather than ‘HOU’ which is corrected. </w:t>
+      </w:r>
+    </w:p>
+    <w:p/>
     <w:p>
       <w:pPr>
         <w:pStyle w:val="Heading2"/>
@@ -300,14 +323,37 @@
           <w:sz w:val="24"/>
           <w:szCs w:val="24"/>
         </w:rPr>
-        <w:t>4 – Redundant white space &amp; others (Team)</w:t>
-      </w:r>
-    </w:p>
-    <w:p>
-      <w:r>
-        <w:t xml:space="preserve">Same actions have been taken on the Teams column to remove redundant white space &amp; capitalisation. But, this time, the Team name had an instance of ‘H0U’ rather than ‘HOU’ which is corrected. </w:t>
-      </w:r>
-    </w:p>
+        <w:t>5 – Null values (FG%)</w:t>
+      </w:r>
+    </w:p>
+    <w:p>
+      <w:r>
+        <w:t>When using ‘</w:t>
+      </w:r>
+      <w:r>
+        <w:t>.</w:t>
+      </w:r>
+      <w:proofErr w:type="spellStart"/>
+      <w:r>
+        <w:t>isnull</w:t>
+      </w:r>
+      <w:proofErr w:type="spellEnd"/>
+      <w:r>
+        <w:t>().</w:t>
+      </w:r>
+      <w:proofErr w:type="spellStart"/>
+      <w:r>
+        <w:t>values.any</w:t>
+      </w:r>
+      <w:proofErr w:type="spellEnd"/>
+      <w:r>
+        <w:t>()</w:t>
+      </w:r>
+      <w:r>
+        <w:t xml:space="preserve">’, a true value was returned indicating there are null values in FG%. Null values has been filled with 0. </w:t>
+      </w:r>
+    </w:p>
+    <w:p/>
     <w:p>
       <w:pPr>
         <w:pStyle w:val="Heading2"/>
@@ -317,7 +363,29 @@
           <w:szCs w:val="24"/>
         </w:rPr>
       </w:pPr>
-    </w:p>
+      <w:r>
+        <w:rPr>
+          <w:rFonts w:asciiTheme="minorHAnsi" w:hAnsiTheme="minorHAnsi" w:cstheme="minorHAnsi"/>
+          <w:sz w:val="24"/>
+          <w:szCs w:val="24"/>
+        </w:rPr>
+        <w:t xml:space="preserve">Error </w:t>
+      </w:r>
+      <w:r>
+        <w:rPr>
+          <w:rFonts w:asciiTheme="minorHAnsi" w:hAnsiTheme="minorHAnsi" w:cstheme="minorHAnsi"/>
+          <w:sz w:val="24"/>
+          <w:szCs w:val="24"/>
+        </w:rPr>
+        <w:t>6 – Null values (3P%)</w:t>
+      </w:r>
+    </w:p>
+    <w:p>
+      <w:r>
+        <w:t xml:space="preserve">Same checks and fixing steps taken as the FG% column. </w:t>
+      </w:r>
+    </w:p>
+    <w:p/>
     <w:p>
       <w:pPr>
         <w:pStyle w:val="Heading2"/>
@@ -341,110 +409,6 @@
           <w:sz w:val="24"/>
           <w:szCs w:val="24"/>
         </w:rPr>
-        <w:t>5 – Null values (FG%)</w:t>
-      </w:r>
-    </w:p>
-    <w:p>
-      <w:r>
-        <w:t>When using ‘</w:t>
-      </w:r>
-      <w:r>
-        <w:t>.</w:t>
-      </w:r>
-      <w:proofErr w:type="spellStart"/>
-      <w:r>
-        <w:t>isnull</w:t>
-      </w:r>
-      <w:proofErr w:type="spellEnd"/>
-      <w:r>
-        <w:t>().</w:t>
-      </w:r>
-      <w:proofErr w:type="spellStart"/>
-      <w:r>
-        <w:t>values.any</w:t>
-      </w:r>
-      <w:proofErr w:type="spellEnd"/>
-      <w:r>
-        <w:t>()</w:t>
-      </w:r>
-      <w:r>
-        <w:t xml:space="preserve">’, a true value was returned indicating there are null values in FG%. Null values has been filled with 0. </w:t>
-      </w:r>
-    </w:p>
-    <w:p>
-      <w:pPr>
-        <w:pStyle w:val="Heading2"/>
-        <w:rPr>
-          <w:rFonts w:asciiTheme="minorHAnsi" w:hAnsiTheme="minorHAnsi" w:cstheme="minorHAnsi"/>
-          <w:sz w:val="24"/>
-          <w:szCs w:val="24"/>
-        </w:rPr>
-      </w:pPr>
-    </w:p>
-    <w:p>
-      <w:pPr>
-        <w:pStyle w:val="Heading2"/>
-        <w:rPr>
-          <w:rFonts w:asciiTheme="minorHAnsi" w:hAnsiTheme="minorHAnsi" w:cstheme="minorHAnsi"/>
-          <w:sz w:val="24"/>
-          <w:szCs w:val="24"/>
-        </w:rPr>
-      </w:pPr>
-      <w:r>
-        <w:rPr>
-          <w:rFonts w:asciiTheme="minorHAnsi" w:hAnsiTheme="minorHAnsi" w:cstheme="minorHAnsi"/>
-          <w:sz w:val="24"/>
-          <w:szCs w:val="24"/>
-        </w:rPr>
-        <w:t xml:space="preserve">Error </w:t>
-      </w:r>
-      <w:r>
-        <w:rPr>
-          <w:rFonts w:asciiTheme="minorHAnsi" w:hAnsiTheme="minorHAnsi" w:cstheme="minorHAnsi"/>
-          <w:sz w:val="24"/>
-          <w:szCs w:val="24"/>
-        </w:rPr>
-        <w:t>6 – Null values (3P%)</w:t>
-      </w:r>
-    </w:p>
-    <w:p>
-      <w:r>
-        <w:t xml:space="preserve">Same checks and fixing steps taken as the FG% column. </w:t>
-      </w:r>
-    </w:p>
-    <w:p>
-      <w:pPr>
-        <w:pStyle w:val="Heading2"/>
-        <w:rPr>
-          <w:rFonts w:asciiTheme="minorHAnsi" w:hAnsiTheme="minorHAnsi" w:cstheme="minorHAnsi"/>
-          <w:sz w:val="24"/>
-          <w:szCs w:val="24"/>
-        </w:rPr>
-      </w:pPr>
-    </w:p>
-    <w:p>
-      <w:pPr>
-        <w:pStyle w:val="Heading2"/>
-        <w:rPr>
-          <w:rFonts w:asciiTheme="minorHAnsi" w:hAnsiTheme="minorHAnsi" w:cstheme="minorHAnsi"/>
-          <w:sz w:val="24"/>
-          <w:szCs w:val="24"/>
-        </w:rPr>
-      </w:pPr>
-      <w:r>
-        <w:rPr>
-          <w:rFonts w:asciiTheme="minorHAnsi" w:hAnsiTheme="minorHAnsi" w:cstheme="minorHAnsi"/>
-          <w:sz w:val="24"/>
-          <w:szCs w:val="24"/>
-        </w:rPr>
-        <w:t xml:space="preserve">Error </w:t>
-      </w:r>
-      <w:r>
-        <w:rPr>
-          <w:rFonts w:asciiTheme="minorHAnsi" w:hAnsiTheme="minorHAnsi" w:cstheme="minorHAnsi"/>
-          <w:sz w:val="24"/>
-          <w:szCs w:val="24"/>
-        </w:rPr>
         <w:t>7 – Null values (2P%)</w:t>
       </w:r>
     </w:p>
@@ -453,16 +417,7 @@
         <w:t xml:space="preserve">Same checks and fixing steps taken as the FG% and 3P% column. </w:t>
       </w:r>
     </w:p>
-    <w:p>
-      <w:pPr>
-        <w:pStyle w:val="Heading2"/>
-        <w:rPr>
-          <w:rFonts w:asciiTheme="minorHAnsi" w:hAnsiTheme="minorHAnsi" w:cstheme="minorHAnsi"/>
-          <w:sz w:val="24"/>
-          <w:szCs w:val="24"/>
-        </w:rPr>
-      </w:pPr>
-    </w:p>
+    <w:p/>
     <w:p>
       <w:pPr>
         <w:pStyle w:val="Heading2"/>
@@ -693,11 +648,74 @@
     </w:p>
     <w:p>
       <w:pPr>
+        <w:pStyle w:val="Heading2"/>
+        <w:rPr>
+          <w:rFonts w:asciiTheme="minorHAnsi" w:hAnsiTheme="minorHAnsi" w:cstheme="minorHAnsi"/>
+          <w:sz w:val="24"/>
+          <w:szCs w:val="24"/>
+        </w:rPr>
+      </w:pPr>
+      <w:r>
+        <w:rPr>
+          <w:rFonts w:asciiTheme="minorHAnsi" w:hAnsiTheme="minorHAnsi" w:cstheme="minorHAnsi"/>
+          <w:sz w:val="24"/>
+          <w:szCs w:val="24"/>
+        </w:rPr>
+        <w:t>Task 2.1</w:t>
+      </w:r>
+    </w:p>
+    <w:p>
+      <w:pPr>
         <w:rPr>
           <w:rFonts w:cstheme="minorHAnsi"/>
         </w:rPr>
       </w:pPr>
-    </w:p>
+      <w:r>
+        <w:rPr>
+          <w:rFonts w:cstheme="minorHAnsi"/>
+        </w:rPr>
+        <w:t>“My answer to Task 2.1”</w:t>
+      </w:r>
+    </w:p>
+    <w:p>
+      <w:pPr>
+        <w:rPr>
+          <w:rFonts w:cstheme="minorHAnsi"/>
+        </w:rPr>
+      </w:pPr>
+    </w:p>
+    <w:p>
+      <w:pPr>
+        <w:rPr>
+          <w:rFonts w:cstheme="minorHAnsi"/>
+        </w:rPr>
+      </w:pPr>
+    </w:p>
+    <w:p>
+      <w:pPr>
+        <w:rPr>
+          <w:rFonts w:cstheme="minorHAnsi"/>
+        </w:rPr>
+      </w:pPr>
+    </w:p>
+    <w:p/>
+    <w:p/>
+    <w:p/>
+    <w:p/>
+    <w:p/>
+    <w:p/>
+    <w:p/>
+    <w:p/>
+    <w:p/>
+    <w:p/>
+    <w:p/>
+    <w:p/>
+    <w:p/>
+    <w:p/>
+    <w:p/>
+    <w:p/>
+    <w:p/>
+    <w:p/>
     <w:p>
       <w:pPr>
         <w:pStyle w:val="Heading2"/>
@@ -713,7 +731,8 @@
           <w:sz w:val="24"/>
           <w:szCs w:val="24"/>
         </w:rPr>
-        <w:t>Task 2.1</w:t>
+        <w:lastRenderedPageBreak/>
+        <w:t>Task 2.2</w:t>
       </w:r>
     </w:p>
     <w:p>
@@ -722,27 +741,270 @@
           <w:rFonts w:cstheme="minorHAnsi"/>
         </w:rPr>
       </w:pPr>
-    </w:p>
-    <w:p>
-      <w:pPr>
+      <w:r>
+        <w:rPr>
+          <w:noProof/>
+        </w:rPr>
+        <w:drawing>
+          <wp:anchor distT="0" distB="0" distL="114300" distR="114300" simplePos="0" relativeHeight="251665408" behindDoc="0" locked="0" layoutInCell="1" allowOverlap="1" wp14:anchorId="2207B156" wp14:editId="6B39C508">
+            <wp:simplePos x="0" y="0"/>
+            <wp:positionH relativeFrom="margin">
+              <wp:posOffset>3379028</wp:posOffset>
+            </wp:positionH>
+            <wp:positionV relativeFrom="paragraph">
+              <wp:posOffset>808714</wp:posOffset>
+            </wp:positionV>
+            <wp:extent cx="1017270" cy="2710180"/>
+            <wp:effectExtent l="0" t="0" r="0" b="0"/>
+            <wp:wrapTight wrapText="bothSides">
+              <wp:wrapPolygon edited="0">
+                <wp:start x="0" y="0"/>
+                <wp:lineTo x="0" y="21408"/>
+                <wp:lineTo x="21034" y="21408"/>
+                <wp:lineTo x="21034" y="0"/>
+                <wp:lineTo x="0" y="0"/>
+              </wp:wrapPolygon>
+            </wp:wrapTight>
+            <wp:docPr id="7" name="Picture 7"/>
+            <wp:cNvGraphicFramePr>
+              <a:graphicFrameLocks xmlns:a="http://schemas.openxmlformats.org/drawingml/2006/main" noChangeAspect="1"/>
+            </wp:cNvGraphicFramePr>
+            <a:graphic xmlns:a="http://schemas.openxmlformats.org/drawingml/2006/main">
+              <a:graphicData uri="http://schemas.openxmlformats.org/drawingml/2006/picture">
+                <pic:pic xmlns:pic="http://schemas.openxmlformats.org/drawingml/2006/picture">
+                  <pic:nvPicPr>
+                    <pic:cNvPr id="1" name=""/>
+                    <pic:cNvPicPr/>
+                  </pic:nvPicPr>
+                  <pic:blipFill>
+                    <a:blip r:embed="rId7"/>
+                    <a:stretch>
+                      <a:fillRect/>
+                    </a:stretch>
+                  </pic:blipFill>
+                  <pic:spPr>
+                    <a:xfrm>
+                      <a:off x="0" y="0"/>
+                      <a:ext cx="1017270" cy="2710180"/>
+                    </a:xfrm>
+                    <a:prstGeom prst="rect">
+                      <a:avLst/>
+                    </a:prstGeom>
+                  </pic:spPr>
+                </pic:pic>
+              </a:graphicData>
+            </a:graphic>
+            <wp14:sizeRelH relativeFrom="margin">
+              <wp14:pctWidth>0</wp14:pctWidth>
+            </wp14:sizeRelH>
+            <wp14:sizeRelV relativeFrom="margin">
+              <wp14:pctHeight>0</wp14:pctHeight>
+            </wp14:sizeRelV>
+          </wp:anchor>
+        </w:drawing>
+      </w:r>
+      <w:r>
         <w:rPr>
           <w:rFonts w:cstheme="minorHAnsi"/>
         </w:rPr>
-      </w:pPr>
+        <w:t xml:space="preserve">In this task, I first re-imported the original dataset containing errors, then use ‘.head()’ to check that this had worked as expected. Then using ‘.info()’, we can see quite a few entries are missing since we expect to see 512 non-null whereas it shows there are only 479 non-null. Using a temporary </w:t>
+      </w:r>
+      <w:proofErr w:type="spellStart"/>
       <w:r>
         <w:rPr>
           <w:rFonts w:cstheme="minorHAnsi"/>
         </w:rPr>
-        <w:t>“My answer to Task 2.1”</w:t>
-      </w:r>
-    </w:p>
-    <w:p>
-      <w:pPr>
+        <w:t>dataframe</w:t>
+      </w:r>
+      <w:proofErr w:type="spellEnd"/>
+      <w:r>
         <w:rPr>
           <w:rFonts w:cstheme="minorHAnsi"/>
         </w:rPr>
-      </w:pPr>
-    </w:p>
+        <w:t xml:space="preserve">, I located the players with missing values in their 3P% column and listed out their names. </w:t>
+      </w:r>
+    </w:p>
+    <w:p>
+      <w:r>
+        <w:rPr>
+          <w:noProof/>
+        </w:rPr>
+        <w:drawing>
+          <wp:anchor distT="0" distB="0" distL="114300" distR="114300" simplePos="0" relativeHeight="251661312" behindDoc="0" locked="0" layoutInCell="1" allowOverlap="1" wp14:anchorId="57167B09" wp14:editId="0A25A9DA">
+            <wp:simplePos x="0" y="0"/>
+            <wp:positionH relativeFrom="margin">
+              <wp:align>left</wp:align>
+            </wp:positionH>
+            <wp:positionV relativeFrom="paragraph">
+              <wp:posOffset>6985</wp:posOffset>
+            </wp:positionV>
+            <wp:extent cx="1505585" cy="2560320"/>
+            <wp:effectExtent l="0" t="0" r="0" b="0"/>
+            <wp:wrapTight wrapText="bothSides">
+              <wp:wrapPolygon edited="0">
+                <wp:start x="0" y="0"/>
+                <wp:lineTo x="0" y="21375"/>
+                <wp:lineTo x="21318" y="21375"/>
+                <wp:lineTo x="21318" y="0"/>
+                <wp:lineTo x="0" y="0"/>
+              </wp:wrapPolygon>
+            </wp:wrapTight>
+            <wp:docPr id="5" name="Picture 5"/>
+            <wp:cNvGraphicFramePr>
+              <a:graphicFrameLocks xmlns:a="http://schemas.openxmlformats.org/drawingml/2006/main" noChangeAspect="1"/>
+            </wp:cNvGraphicFramePr>
+            <a:graphic xmlns:a="http://schemas.openxmlformats.org/drawingml/2006/main">
+              <a:graphicData uri="http://schemas.openxmlformats.org/drawingml/2006/picture">
+                <pic:pic xmlns:pic="http://schemas.openxmlformats.org/drawingml/2006/picture">
+                  <pic:nvPicPr>
+                    <pic:cNvPr id="1" name=""/>
+                    <pic:cNvPicPr/>
+                  </pic:nvPicPr>
+                  <pic:blipFill>
+                    <a:blip r:embed="rId8"/>
+                    <a:stretch>
+                      <a:fillRect/>
+                    </a:stretch>
+                  </pic:blipFill>
+                  <pic:spPr>
+                    <a:xfrm>
+                      <a:off x="0" y="0"/>
+                      <a:ext cx="1505585" cy="2560320"/>
+                    </a:xfrm>
+                    <a:prstGeom prst="rect">
+                      <a:avLst/>
+                    </a:prstGeom>
+                  </pic:spPr>
+                </pic:pic>
+              </a:graphicData>
+            </a:graphic>
+            <wp14:sizeRelH relativeFrom="margin">
+              <wp14:pctWidth>0</wp14:pctWidth>
+            </wp14:sizeRelH>
+            <wp14:sizeRelV relativeFrom="margin">
+              <wp14:pctHeight>0</wp14:pctHeight>
+            </wp14:sizeRelV>
+          </wp:anchor>
+        </w:drawing>
+      </w:r>
+      <w:r>
+        <w:rPr>
+          <w:noProof/>
+        </w:rPr>
+        <w:drawing>
+          <wp:anchor distT="0" distB="0" distL="114300" distR="114300" simplePos="0" relativeHeight="251663360" behindDoc="0" locked="0" layoutInCell="1" allowOverlap="1" wp14:anchorId="5A1BCDC3" wp14:editId="5F55D0DA">
+            <wp:simplePos x="0" y="0"/>
+            <wp:positionH relativeFrom="column">
+              <wp:posOffset>1589571</wp:posOffset>
+            </wp:positionH>
+            <wp:positionV relativeFrom="paragraph">
+              <wp:posOffset>4445</wp:posOffset>
+            </wp:positionV>
+            <wp:extent cx="1430655" cy="2574925"/>
+            <wp:effectExtent l="0" t="0" r="0" b="0"/>
+            <wp:wrapTight wrapText="bothSides">
+              <wp:wrapPolygon edited="0">
+                <wp:start x="0" y="0"/>
+                <wp:lineTo x="0" y="21414"/>
+                <wp:lineTo x="21284" y="21414"/>
+                <wp:lineTo x="21284" y="0"/>
+                <wp:lineTo x="0" y="0"/>
+              </wp:wrapPolygon>
+            </wp:wrapTight>
+            <wp:docPr id="6" name="Picture 6"/>
+            <wp:cNvGraphicFramePr>
+              <a:graphicFrameLocks xmlns:a="http://schemas.openxmlformats.org/drawingml/2006/main" noChangeAspect="1"/>
+            </wp:cNvGraphicFramePr>
+            <a:graphic xmlns:a="http://schemas.openxmlformats.org/drawingml/2006/main">
+              <a:graphicData uri="http://schemas.openxmlformats.org/drawingml/2006/picture">
+                <pic:pic xmlns:pic="http://schemas.openxmlformats.org/drawingml/2006/picture">
+                  <pic:nvPicPr>
+                    <pic:cNvPr id="1" name=""/>
+                    <pic:cNvPicPr/>
+                  </pic:nvPicPr>
+                  <pic:blipFill>
+                    <a:blip r:embed="rId9"/>
+                    <a:stretch>
+                      <a:fillRect/>
+                    </a:stretch>
+                  </pic:blipFill>
+                  <pic:spPr>
+                    <a:xfrm>
+                      <a:off x="0" y="0"/>
+                      <a:ext cx="1430655" cy="2574925"/>
+                    </a:xfrm>
+                    <a:prstGeom prst="rect">
+                      <a:avLst/>
+                    </a:prstGeom>
+                  </pic:spPr>
+                </pic:pic>
+              </a:graphicData>
+            </a:graphic>
+            <wp14:sizeRelH relativeFrom="margin">
+              <wp14:pctWidth>0</wp14:pctWidth>
+            </wp14:sizeRelH>
+            <wp14:sizeRelV relativeFrom="margin">
+              <wp14:pctHeight>0</wp14:pctHeight>
+            </wp14:sizeRelV>
+          </wp:anchor>
+        </w:drawing>
+      </w:r>
+    </w:p>
+    <w:p/>
+    <w:p/>
+    <w:p/>
+    <w:p/>
+    <w:p/>
+    <w:p/>
+    <w:p/>
+    <w:p/>
+    <w:p/>
+    <w:p/>
+    <w:p/>
+    <w:p/>
+    <w:p/>
+    <w:p>
+      <w:r>
+        <w:t xml:space="preserve">I also used a heatmap to visualise </w:t>
+      </w:r>
+      <w:r>
+        <w:t xml:space="preserve">the rough number and location of these errors using a heatmap. </w:t>
+      </w:r>
+      <w:r>
+        <w:t>(above right)</w:t>
+      </w:r>
+      <w:r>
+        <w:t xml:space="preserve">. There were a total of </w:t>
+      </w:r>
+      <w:r>
+        <w:t xml:space="preserve">33 errors in the entries if we count repeated players. </w:t>
+      </w:r>
+    </w:p>
+    <w:p/>
+    <w:p/>
+    <w:p/>
+    <w:p/>
+    <w:p/>
+    <w:p/>
+    <w:p/>
+    <w:p/>
+    <w:p/>
+    <w:p/>
+    <w:p/>
+    <w:p/>
+    <w:p/>
+    <w:p/>
+    <w:p/>
+    <w:p/>
+    <w:p/>
+    <w:p/>
+    <w:p/>
+    <w:p/>
+    <w:p/>
+    <w:p/>
+    <w:p/>
+    <w:p/>
+    <w:p/>
     <w:p>
       <w:pPr>
         <w:pStyle w:val="Heading2"/>
@@ -758,7 +1020,7 @@
           <w:sz w:val="24"/>
           <w:szCs w:val="24"/>
         </w:rPr>
-        <w:t>Task 2.2</w:t>
+        <w:t>Task 2.3</w:t>
       </w:r>
     </w:p>
     <w:p>
@@ -767,124 +1029,237 @@
           <w:rFonts w:cstheme="minorHAnsi"/>
         </w:rPr>
       </w:pPr>
-    </w:p>
-    <w:p>
-      <w:pPr>
+      <w:r>
         <w:rPr>
           <w:rFonts w:cstheme="minorHAnsi"/>
         </w:rPr>
-      </w:pPr>
-      <w:r>
-        <w:rPr>
-          <w:rFonts w:cstheme="minorHAnsi"/>
-        </w:rPr>
-        <w:t xml:space="preserve">In this task, I first re-imported the original dataset containing errors, </w:t>
-      </w:r>
-      <w:r>
-        <w:rPr>
-          <w:rFonts w:cstheme="minorHAnsi"/>
-        </w:rPr>
-        <w:t xml:space="preserve">then use </w:t>
-      </w:r>
-      <w:r>
-        <w:rPr>
-          <w:rFonts w:cstheme="minorHAnsi"/>
-        </w:rPr>
-        <w:t>‘</w:t>
-      </w:r>
-      <w:r>
-        <w:rPr>
-          <w:rFonts w:cstheme="minorHAnsi"/>
-        </w:rPr>
-        <w:t>.head()</w:t>
-      </w:r>
-      <w:r>
-        <w:rPr>
-          <w:rFonts w:cstheme="minorHAnsi"/>
-        </w:rPr>
-        <w:t>’</w:t>
-      </w:r>
-      <w:r>
-        <w:rPr>
-          <w:rFonts w:cstheme="minorHAnsi"/>
-        </w:rPr>
-        <w:t xml:space="preserve"> to check that this had worked as expected. </w:t>
-      </w:r>
-      <w:r>
-        <w:rPr>
-          <w:rFonts w:cstheme="minorHAnsi"/>
-        </w:rPr>
-        <w:t>Then using ‘.info()</w:t>
-      </w:r>
-      <w:r>
-        <w:rPr>
-          <w:rFonts w:cstheme="minorHAnsi"/>
-        </w:rPr>
-        <w:t xml:space="preserve">’, </w:t>
-      </w:r>
-      <w:r>
-        <w:rPr>
-          <w:rFonts w:cstheme="minorHAnsi"/>
-        </w:rPr>
-        <w:t xml:space="preserve">we can see quite a few entries are missing since </w:t>
-      </w:r>
-      <w:r>
-        <w:rPr>
-          <w:rFonts w:cstheme="minorHAnsi"/>
-        </w:rPr>
-        <w:t xml:space="preserve">we expect to see 512 non-null whereas it shows there are only 479 non-null. </w:t>
-      </w:r>
-    </w:p>
-    <w:p>
-      <w:pPr>
-        <w:rPr>
-          <w:rFonts w:cstheme="minorHAnsi"/>
-        </w:rPr>
-      </w:pPr>
-    </w:p>
-    <w:p>
-      <w:pPr>
-        <w:pStyle w:val="Heading2"/>
-        <w:rPr>
-          <w:rFonts w:asciiTheme="minorHAnsi" w:hAnsiTheme="minorHAnsi" w:cstheme="minorHAnsi"/>
-          <w:sz w:val="24"/>
-          <w:szCs w:val="24"/>
-        </w:rPr>
-      </w:pPr>
-      <w:r>
-        <w:rPr>
-          <w:rFonts w:asciiTheme="minorHAnsi" w:hAnsiTheme="minorHAnsi" w:cstheme="minorHAnsi"/>
-          <w:sz w:val="24"/>
-          <w:szCs w:val="24"/>
-        </w:rPr>
-        <w:t>Task 2.3</w:t>
-      </w:r>
-    </w:p>
-    <w:p>
-      <w:pPr>
-        <w:rPr>
-          <w:rFonts w:cstheme="minorHAnsi"/>
-        </w:rPr>
-      </w:pPr>
-      <w:r>
-        <w:rPr>
-          <w:rFonts w:cstheme="minorHAnsi"/>
-        </w:rPr>
         <w:t>“My answer to Task 2.3”</w:t>
       </w:r>
     </w:p>
-    <w:p>
-      <w:pPr>
-        <w:rPr>
-          <w:rFonts w:cstheme="minorHAnsi"/>
-        </w:rPr>
-      </w:pPr>
-    </w:p>
-    <w:p/>
+    <w:p/>
+    <w:p>
+      <w:pPr>
+        <w:rPr>
+          <w:b/>
+          <w:bCs/>
+          <w:color w:val="FF0000"/>
+        </w:rPr>
+      </w:pPr>
+      <w:r>
+        <w:rPr>
+          <w:b/>
+          <w:bCs/>
+          <w:color w:val="FF0000"/>
+        </w:rPr>
+        <w:t>References</w:t>
+      </w:r>
+    </w:p>
+    <w:p>
+      <w:pPr>
+        <w:pStyle w:val="ListParagraph"/>
+        <w:numPr>
+          <w:ilvl w:val="0"/>
+          <w:numId w:val="1"/>
+        </w:numPr>
+        <w:rPr>
+          <w:sz w:val="20"/>
+          <w:szCs w:val="20"/>
+        </w:rPr>
+      </w:pPr>
+      <w:r>
+        <w:rPr>
+          <w:sz w:val="20"/>
+          <w:szCs w:val="20"/>
+        </w:rPr>
+        <w:t>[1]"seaborn heatmap - Python Tutorial", Pythonbasics.org, 2021. [Online]. Available: https://pythonbasics.org/seaborn-heatmap/. [Accessed: 09- Apr- 2021].</w:t>
+      </w:r>
+    </w:p>
+    <w:p>
+      <w:pPr>
+        <w:pStyle w:val="ListParagraph"/>
+        <w:numPr>
+          <w:ilvl w:val="0"/>
+          <w:numId w:val="1"/>
+        </w:numPr>
+        <w:rPr>
+          <w:sz w:val="20"/>
+          <w:szCs w:val="20"/>
+        </w:rPr>
+      </w:pPr>
+      <w:r>
+        <w:rPr>
+          <w:sz w:val="20"/>
+          <w:szCs w:val="20"/>
+        </w:rPr>
+        <w:t>[</w:t>
+      </w:r>
+      <w:r>
+        <w:rPr>
+          <w:sz w:val="20"/>
+          <w:szCs w:val="20"/>
+        </w:rPr>
+        <w:t>2</w:t>
+      </w:r>
+      <w:r>
+        <w:rPr>
+          <w:sz w:val="20"/>
+          <w:szCs w:val="20"/>
+        </w:rPr>
+        <w:t>]"How to change a Seaborn plot size?", Dataforeverybody.com, 2021. [Online]. Available: https://www.dataforeverybody.com/seaborn-plot-figure-size/. [Accessed: 17- Apr- 2021].</w:t>
+      </w:r>
+    </w:p>
+    <w:p>
+      <w:pPr>
+        <w:pStyle w:val="ListParagraph"/>
+        <w:numPr>
+          <w:ilvl w:val="0"/>
+          <w:numId w:val="1"/>
+        </w:numPr>
+        <w:rPr>
+          <w:sz w:val="20"/>
+          <w:szCs w:val="20"/>
+        </w:rPr>
+      </w:pPr>
+      <w:r>
+        <w:rPr>
+          <w:sz w:val="20"/>
+          <w:szCs w:val="20"/>
+        </w:rPr>
+        <w:t>[</w:t>
+      </w:r>
+      <w:r>
+        <w:rPr>
+          <w:sz w:val="20"/>
+          <w:szCs w:val="20"/>
+        </w:rPr>
+        <w:t>3</w:t>
+      </w:r>
+      <w:r>
+        <w:rPr>
+          <w:sz w:val="20"/>
+          <w:szCs w:val="20"/>
+        </w:rPr>
+        <w:t xml:space="preserve">]"How To Annotate Bars in </w:t>
+      </w:r>
+      <w:proofErr w:type="spellStart"/>
+      <w:r>
+        <w:rPr>
+          <w:sz w:val="20"/>
+          <w:szCs w:val="20"/>
+        </w:rPr>
+        <w:t>Barplot</w:t>
+      </w:r>
+      <w:proofErr w:type="spellEnd"/>
+      <w:r>
+        <w:rPr>
+          <w:sz w:val="20"/>
+          <w:szCs w:val="20"/>
+        </w:rPr>
+        <w:t xml:space="preserve"> with Matplotlib in Python? - </w:t>
+      </w:r>
+      <w:proofErr w:type="spellStart"/>
+      <w:r>
+        <w:rPr>
+          <w:sz w:val="20"/>
+          <w:szCs w:val="20"/>
+        </w:rPr>
+        <w:t>GeeksforGeeks</w:t>
+      </w:r>
+      <w:proofErr w:type="spellEnd"/>
+      <w:r>
+        <w:rPr>
+          <w:sz w:val="20"/>
+          <w:szCs w:val="20"/>
+        </w:rPr>
+        <w:t xml:space="preserve">", </w:t>
+      </w:r>
+      <w:proofErr w:type="spellStart"/>
+      <w:r>
+        <w:rPr>
+          <w:sz w:val="20"/>
+          <w:szCs w:val="20"/>
+        </w:rPr>
+        <w:t>GeeksforGeeks</w:t>
+      </w:r>
+      <w:proofErr w:type="spellEnd"/>
+      <w:r>
+        <w:rPr>
+          <w:sz w:val="20"/>
+          <w:szCs w:val="20"/>
+        </w:rPr>
+        <w:t>, 2021. [Online]. Available: https://www.geeksforgeeks.org/how-to-annotate-bars-in-barplot-with-matplotlib-in-python/. [Accessed: 17- Apr- 2021].</w:t>
+      </w:r>
+    </w:p>
+    <w:p>
+      <w:pPr>
+        <w:pStyle w:val="ListParagraph"/>
+        <w:numPr>
+          <w:ilvl w:val="0"/>
+          <w:numId w:val="1"/>
+        </w:numPr>
+        <w:rPr>
+          <w:sz w:val="20"/>
+          <w:szCs w:val="20"/>
+        </w:rPr>
+      </w:pPr>
+      <w:r>
+        <w:rPr>
+          <w:sz w:val="20"/>
+          <w:szCs w:val="20"/>
+        </w:rPr>
+        <w:t>[</w:t>
+      </w:r>
+      <w:r>
+        <w:rPr>
+          <w:sz w:val="20"/>
+          <w:szCs w:val="20"/>
+        </w:rPr>
+        <w:t>4</w:t>
+      </w:r>
+      <w:r>
+        <w:rPr>
+          <w:sz w:val="20"/>
+          <w:szCs w:val="20"/>
+        </w:rPr>
+        <w:t>]2021. [Online]. Available: https://muddoo.com/tag/how-to-add-percentage-values-to-pie-chart-in-python/. [Accessed: 17- Apr- 2021].</w:t>
+      </w:r>
+    </w:p>
+    <w:p>
+      <w:pPr>
+        <w:rPr>
+          <w:sz w:val="20"/>
+          <w:szCs w:val="20"/>
+        </w:rPr>
+      </w:pPr>
+    </w:p>
+    <w:p>
+      <w:pPr>
+        <w:rPr>
+          <w:sz w:val="20"/>
+          <w:szCs w:val="20"/>
+        </w:rPr>
+      </w:pPr>
+    </w:p>
+    <w:p>
+      <w:pPr>
+        <w:rPr>
+          <w:sz w:val="20"/>
+          <w:szCs w:val="20"/>
+        </w:rPr>
+      </w:pPr>
+    </w:p>
+    <w:p>
+      <w:pPr>
+        <w:rPr>
+          <w:sz w:val="20"/>
+          <w:szCs w:val="20"/>
+        </w:rPr>
+      </w:pPr>
+    </w:p>
     <w:sectPr>
-      <w:headerReference w:type="even" r:id="rId6"/>
-      <w:headerReference w:type="default" r:id="rId7"/>
-      <w:headerReference w:type="first" r:id="rId8"/>
+      <w:headerReference w:type="even" r:id="rId10"/>
+      <w:headerReference w:type="default" r:id="rId11"/>
+      <w:headerReference w:type="first" r:id="rId12"/>
       <w:pgSz w:w="11900" w:h="16840"/>
       <w:pgMar w:top="1440" w:right="1440" w:bottom="1440" w:left="1440" w:header="708" w:footer="708" w:gutter="0"/>
       <w:cols w:space="708"/>
@@ -1166,6 +1541,127 @@
     </w:r>
   </w:p>
 </w:hdr>
+</file>
+
+<file path=word/numbering.xml><?xml version="1.0" encoding="utf-8"?>
+<w:numbering xmlns:wpc="http://schemas.microsoft.com/office/word/2010/wordprocessingCanvas" xmlns:cx="http://schemas.microsoft.com/office/drawing/2014/chartex" xmlns:cx1="http://schemas.microsoft.com/office/drawing/2015/9/8/chartex" xmlns:cx2="http://schemas.microsoft.com/office/drawing/2015/10/21/chartex" xmlns:cx3="http://schemas.microsoft.com/office/drawing/2016/5/9/chartex" xmlns:cx4="http://schemas.microsoft.com/office/drawing/2016/5/10/chartex" xmlns:cx5="http://schemas.microsoft.com/office/drawing/2016/5/11/chartex" xmlns:cx6="http://schemas.microsoft.com/office/drawing/2016/5/12/chartex" xmlns:cx7="http://schemas.microsoft.com/office/drawing/2016/5/13/chartex" xmlns:cx8="http://schemas.microsoft.com/office/drawing/2016/5/14/chartex" xmlns:mc="http://schemas.openxmlformats.org/markup-compatibility/2006" xmlns:aink="http://schemas.microsoft.com/office/drawing/2016/ink" xmlns:am3d="http://schemas.microsoft.com/office/drawing/2017/model3d" xmlns:o="urn:schemas-microsoft-com:office:office" xmlns:r="http://schemas.openxmlformats.org/officeDocument/2006/relationships" xmlns:m="http://schemas.openxmlformats.org/officeDocument/2006/math" xmlns:v="urn:schemas-microsoft-com:vml" xmlns:wp14="http://schemas.microsoft.com/office/word/2010/wordprocessingDrawing" xmlns:wp="http://schemas.openxmlformats.org/drawingml/2006/wordprocessingDrawing" xmlns:w10="urn:schemas-microsoft-com:office:word" xmlns:w="http://schemas.openxmlformats.org/wordprocessingml/2006/main" xmlns:w14="http://schemas.microsoft.com/office/word/2010/wordml" xmlns:w15="http://schemas.microsoft.com/office/word/2012/wordml" xmlns:w16cex="http://schemas.microsoft.com/office/word/2018/wordml/cex" xmlns:w16cid="http://schemas.microsoft.com/office/word/2016/wordml/cid" xmlns:w16="http://schemas.microsoft.com/office/word/2018/wordml" xmlns:w16sdtdh="http://schemas.microsoft.com/office/word/2020/wordml/sdtdatahash" xmlns:w16se="http://schemas.microsoft.com/office/word/2015/wordml/symex" xmlns:wpg="http://schemas.microsoft.com/office/word/2010/wordprocessingGroup" xmlns:wpi="http://schemas.microsoft.com/office/word/2010/wordprocessingInk" xmlns:wne="http://schemas.microsoft.com/office/word/2006/wordml" xmlns:wps="http://schemas.microsoft.com/office/word/2010/wordprocessingShape" mc:Ignorable="w14 w15 w16se w16cid w16 w16cex w16sdtdh wp14">
+  <w:abstractNum w:abstractNumId="0" w15:restartNumberingAfterBreak="0">
+    <w:nsid w:val="36B34214"/>
+    <w:multiLevelType w:val="hybridMultilevel"/>
+    <w:tmpl w:val="894A6A88"/>
+    <w:lvl w:ilvl="0" w:tplc="0C090001">
+      <w:start w:val="1"/>
+      <w:numFmt w:val="bullet"/>
+      <w:lvlText w:val=""/>
+      <w:lvlJc w:val="left"/>
+      <w:pPr>
+        <w:ind w:left="360" w:hanging="360"/>
+      </w:pPr>
+      <w:rPr>
+        <w:rFonts w:ascii="Symbol" w:hAnsi="Symbol" w:hint="default"/>
+      </w:rPr>
+    </w:lvl>
+    <w:lvl w:ilvl="1" w:tplc="0C090003" w:tentative="1">
+      <w:start w:val="1"/>
+      <w:numFmt w:val="bullet"/>
+      <w:lvlText w:val="o"/>
+      <w:lvlJc w:val="left"/>
+      <w:pPr>
+        <w:ind w:left="1080" w:hanging="360"/>
+      </w:pPr>
+      <w:rPr>
+        <w:rFonts w:ascii="Courier New" w:hAnsi="Courier New" w:cs="Courier New" w:hint="default"/>
+      </w:rPr>
+    </w:lvl>
+    <w:lvl w:ilvl="2" w:tplc="0C090005" w:tentative="1">
+      <w:start w:val="1"/>
+      <w:numFmt w:val="bullet"/>
+      <w:lvlText w:val=""/>
+      <w:lvlJc w:val="left"/>
+      <w:pPr>
+        <w:ind w:left="1800" w:hanging="360"/>
+      </w:pPr>
+      <w:rPr>
+        <w:rFonts w:ascii="Wingdings" w:hAnsi="Wingdings" w:hint="default"/>
+      </w:rPr>
+    </w:lvl>
+    <w:lvl w:ilvl="3" w:tplc="0C090001" w:tentative="1">
+      <w:start w:val="1"/>
+      <w:numFmt w:val="bullet"/>
+      <w:lvlText w:val=""/>
+      <w:lvlJc w:val="left"/>
+      <w:pPr>
+        <w:ind w:left="2520" w:hanging="360"/>
+      </w:pPr>
+      <w:rPr>
+        <w:rFonts w:ascii="Symbol" w:hAnsi="Symbol" w:hint="default"/>
+      </w:rPr>
+    </w:lvl>
+    <w:lvl w:ilvl="4" w:tplc="0C090003" w:tentative="1">
+      <w:start w:val="1"/>
+      <w:numFmt w:val="bullet"/>
+      <w:lvlText w:val="o"/>
+      <w:lvlJc w:val="left"/>
+      <w:pPr>
+        <w:ind w:left="3240" w:hanging="360"/>
+      </w:pPr>
+      <w:rPr>
+        <w:rFonts w:ascii="Courier New" w:hAnsi="Courier New" w:cs="Courier New" w:hint="default"/>
+      </w:rPr>
+    </w:lvl>
+    <w:lvl w:ilvl="5" w:tplc="0C090005" w:tentative="1">
+      <w:start w:val="1"/>
+      <w:numFmt w:val="bullet"/>
+      <w:lvlText w:val=""/>
+      <w:lvlJc w:val="left"/>
+      <w:pPr>
+        <w:ind w:left="3960" w:hanging="360"/>
+      </w:pPr>
+      <w:rPr>
+        <w:rFonts w:ascii="Wingdings" w:hAnsi="Wingdings" w:hint="default"/>
+      </w:rPr>
+    </w:lvl>
+    <w:lvl w:ilvl="6" w:tplc="0C090001" w:tentative="1">
+      <w:start w:val="1"/>
+      <w:numFmt w:val="bullet"/>
+      <w:lvlText w:val=""/>
+      <w:lvlJc w:val="left"/>
+      <w:pPr>
+        <w:ind w:left="4680" w:hanging="360"/>
+      </w:pPr>
+      <w:rPr>
+        <w:rFonts w:ascii="Symbol" w:hAnsi="Symbol" w:hint="default"/>
+      </w:rPr>
+    </w:lvl>
+    <w:lvl w:ilvl="7" w:tplc="0C090003" w:tentative="1">
+      <w:start w:val="1"/>
+      <w:numFmt w:val="bullet"/>
+      <w:lvlText w:val="o"/>
+      <w:lvlJc w:val="left"/>
+      <w:pPr>
+        <w:ind w:left="5400" w:hanging="360"/>
+      </w:pPr>
+      <w:rPr>
+        <w:rFonts w:ascii="Courier New" w:hAnsi="Courier New" w:cs="Courier New" w:hint="default"/>
+      </w:rPr>
+    </w:lvl>
+    <w:lvl w:ilvl="8" w:tplc="0C090005" w:tentative="1">
+      <w:start w:val="1"/>
+      <w:numFmt w:val="bullet"/>
+      <w:lvlText w:val=""/>
+      <w:lvlJc w:val="left"/>
+      <w:pPr>
+        <w:ind w:left="6120" w:hanging="360"/>
+      </w:pPr>
+      <w:rPr>
+        <w:rFonts w:ascii="Wingdings" w:hAnsi="Wingdings" w:hint="default"/>
+      </w:rPr>
+    </w:lvl>
+  </w:abstractNum>
+  <w:num w:numId="1">
+    <w:abstractNumId w:val="0"/>
+  </w:num>
+</w:numbering>
 </file>
 
 <file path=word/styles.xml><?xml version="1.0" encoding="utf-8"?>
@@ -1701,6 +2197,17 @@
       <w:szCs w:val="26"/>
     </w:rPr>
   </w:style>
+  <w:style w:type="paragraph" w:styleId="ListParagraph">
+    <w:name w:val="List Paragraph"/>
+    <w:basedOn w:val="Normal"/>
+    <w:uiPriority w:val="34"/>
+    <w:qFormat/>
+    <w:rsid w:val="00C949F2"/>
+    <w:pPr>
+      <w:ind w:left="720"/>
+      <w:contextualSpacing/>
+    </w:pPr>
+  </w:style>
 </w:styles>
 </file>
 

</xml_diff>